<commit_message>
Inicio da documentacao do Broker
</commit_message>
<xml_diff>
--- a/Documentacao/Ecossistema/ETS Hub - Analise de Requisitos.docx
+++ b/Documentacao/Ecossistema/ETS Hub - Analise de Requisitos.docx
@@ -231,6 +231,18 @@
         </w:rPr>
         <w:t>Regras de Negócio</w:t>
       </w:r>
+    </w:p>
+    <w:p>
+      <w:pPr>
+        <w:spacing w:before="240" w:after="240"/>
+        <w:jc w:val="both"/>
+        <w:rPr>
+          <w:b/>
+          <w:bCs/>
+          <w:sz w:val="24"/>
+          <w:szCs w:val="24"/>
+        </w:rPr>
+      </w:pPr>
     </w:p>
     <w:p>
       <w:pPr>

</xml_diff>